<commit_message>
to do (duidelijkheid word doc)
</commit_message>
<xml_diff>
--- a/api/To do.docx
+++ b/api/To do.docx
@@ -121,91 +121,105 @@
     <w:p>
       <w:pPr>
         <w:rPr>
+          <w:color w:val="00B050"/>
+        </w:rPr>
+      </w:pPr>
+      <w:proofErr w:type="spellStart"/>
+      <w:r>
+        <w:rPr>
+          <w:color w:val="00B050"/>
+        </w:rPr>
+        <w:t>Creëeer</w:t>
+      </w:r>
+      <w:proofErr w:type="spellEnd"/>
+      <w:r>
+        <w:rPr>
+          <w:color w:val="00B050"/>
+        </w:rPr>
+        <w:t xml:space="preserve"> een </w:t>
+      </w:r>
+      <w:proofErr w:type="spellStart"/>
+      <w:r>
+        <w:rPr>
+          <w:color w:val="00B050"/>
+        </w:rPr>
+        <w:t>NodeJS+Express</w:t>
+      </w:r>
+      <w:proofErr w:type="spellEnd"/>
+      <w:r>
+        <w:rPr>
+          <w:color w:val="00B050"/>
+        </w:rPr>
+        <w:t xml:space="preserve"> web backend. Je mag ook een andere technologie kiezen, maar we kunnen je het beste begeleiden als je voor </w:t>
+      </w:r>
+      <w:proofErr w:type="spellStart"/>
+      <w:r>
+        <w:rPr>
+          <w:color w:val="00B050"/>
+        </w:rPr>
+        <w:t>NodeJS</w:t>
+      </w:r>
+      <w:proofErr w:type="spellEnd"/>
+      <w:r>
+        <w:rPr>
+          <w:color w:val="00B050"/>
+        </w:rPr>
+        <w:t xml:space="preserve"> kiest.</w:t>
+      </w:r>
+    </w:p>
+    <w:p>
+      <w:pPr>
+        <w:rPr>
           <w:color w:val="70AD47" w:themeColor="accent6"/>
         </w:rPr>
       </w:pPr>
-      <w:proofErr w:type="spellStart"/>
-      <w:r>
-        <w:rPr>
-          <w:color w:val="70AD47" w:themeColor="accent6"/>
-        </w:rPr>
-        <w:t>Creëeer</w:t>
-      </w:r>
-      <w:proofErr w:type="spellEnd"/>
-      <w:r>
-        <w:rPr>
-          <w:color w:val="70AD47" w:themeColor="accent6"/>
-        </w:rPr>
-        <w:t xml:space="preserve"> een </w:t>
-      </w:r>
-      <w:proofErr w:type="spellStart"/>
-      <w:r>
-        <w:rPr>
-          <w:color w:val="70AD47" w:themeColor="accent6"/>
-        </w:rPr>
-        <w:t>NodeJS+Express</w:t>
-      </w:r>
-      <w:proofErr w:type="spellEnd"/>
-      <w:r>
-        <w:rPr>
-          <w:color w:val="70AD47" w:themeColor="accent6"/>
-        </w:rPr>
-        <w:t xml:space="preserve"> web backend. Je mag ook een andere technologie kiezen, maar we kunnen je het beste begeleiden als je voor </w:t>
-      </w:r>
-      <w:proofErr w:type="spellStart"/>
-      <w:r>
-        <w:rPr>
-          <w:color w:val="70AD47" w:themeColor="accent6"/>
-        </w:rPr>
-        <w:t>NodeJS</w:t>
-      </w:r>
-      <w:proofErr w:type="spellEnd"/>
-      <w:r>
-        <w:rPr>
-          <w:color w:val="70AD47" w:themeColor="accent6"/>
-        </w:rPr>
-        <w:t xml:space="preserve"> kiest.</w:t>
-      </w:r>
-    </w:p>
-    <w:p>
-      <w:r>
-        <w:rPr>
-          <w:color w:val="70AD47" w:themeColor="accent6"/>
-        </w:rPr>
+      <w:r>
         <w:t xml:space="preserve">Voeg </w:t>
       </w:r>
       <w:proofErr w:type="spellStart"/>
       <w:r>
-        <w:rPr>
-          <w:color w:val="70AD47" w:themeColor="accent6"/>
-        </w:rPr>
         <w:t>endpoints</w:t>
       </w:r>
       <w:proofErr w:type="spellEnd"/>
       <w:r>
-        <w:rPr>
-          <w:color w:val="70AD47" w:themeColor="accent6"/>
-        </w:rPr>
-        <w:t xml:space="preserve"> toe om bestanden te uploaden/downloaden</w:t>
-      </w:r>
-      <w:r>
-        <w:t xml:space="preserve">. Je wilt een </w:t>
-      </w:r>
-      <w:proofErr w:type="spellStart"/>
-      <w:r>
+        <w:t xml:space="preserve"> toe om bestanden te uploaden/downloaden. </w:t>
+      </w:r>
+      <w:r>
+        <w:rPr>
+          <w:color w:val="00B050"/>
+        </w:rPr>
+        <w:t xml:space="preserve">Je wilt een </w:t>
+      </w:r>
+      <w:proofErr w:type="spellStart"/>
+      <w:r>
+        <w:rPr>
+          <w:color w:val="00B050"/>
+        </w:rPr>
         <w:t>endpoint</w:t>
       </w:r>
       <w:proofErr w:type="spellEnd"/>
       <w:r>
+        <w:rPr>
+          <w:color w:val="00B050"/>
+        </w:rPr>
         <w:t xml:space="preserve"> POST /</w:t>
       </w:r>
       <w:proofErr w:type="spellStart"/>
       <w:r>
+        <w:rPr>
+          <w:color w:val="00B050"/>
+        </w:rPr>
         <w:t>api</w:t>
       </w:r>
       <w:proofErr w:type="spellEnd"/>
       <w:r>
-        <w:t xml:space="preserve">/files toevoegen dat een object ontvangt met 2 parameters: </w:t>
+        <w:rPr>
+          <w:color w:val="00B050"/>
+        </w:rPr>
+        <w:t>/files toevoegen dat een object ontvangt met 2 parameters:</w:t>
+      </w:r>
+      <w:r>
+        <w:t xml:space="preserve"> </w:t>
       </w:r>
       <w:proofErr w:type="spellStart"/>
       <w:r>
@@ -237,31 +251,61 @@
       </w:r>
       <w:proofErr w:type="spellEnd"/>
       <w:r>
-        <w:t xml:space="preserve"> en 4XX voor een fout en als body geeft de API call de UUID van het bestand terug. Je wilt ook een </w:t>
-      </w:r>
-      <w:proofErr w:type="spellStart"/>
-      <w:r>
+        <w:t xml:space="preserve"> en 4XX voor een fout en als body geeft de API call de UUID van het bestand terug. </w:t>
+      </w:r>
+      <w:r>
+        <w:rPr>
+          <w:color w:val="00B050"/>
+        </w:rPr>
+        <w:t xml:space="preserve">Je wilt ook een </w:t>
+      </w:r>
+      <w:proofErr w:type="spellStart"/>
+      <w:r>
+        <w:rPr>
+          <w:color w:val="00B050"/>
+        </w:rPr>
         <w:t>endpoint</w:t>
       </w:r>
       <w:proofErr w:type="spellEnd"/>
       <w:r>
+        <w:rPr>
+          <w:color w:val="00B050"/>
+        </w:rPr>
         <w:t xml:space="preserve"> GET /</w:t>
       </w:r>
       <w:proofErr w:type="spellStart"/>
       <w:r>
+        <w:rPr>
+          <w:color w:val="00B050"/>
+        </w:rPr>
         <w:t>api</w:t>
       </w:r>
       <w:proofErr w:type="spellEnd"/>
       <w:r>
+        <w:rPr>
+          <w:color w:val="00B050"/>
+        </w:rPr>
         <w:t>/files/{</w:t>
       </w:r>
       <w:proofErr w:type="spellStart"/>
       <w:r>
+        <w:rPr>
+          <w:color w:val="00B050"/>
+        </w:rPr>
         <w:t>uuid</w:t>
       </w:r>
       <w:proofErr w:type="spellEnd"/>
       <w:r>
-        <w:t xml:space="preserve">} toevoegen dat als antwoord de bestandsnaam &amp; base64 </w:t>
+        <w:rPr>
+          <w:color w:val="00B050"/>
+        </w:rPr>
+        <w:t>} toevoegen</w:t>
+      </w:r>
+      <w:r>
+        <w:t xml:space="preserve"> </w:t>
+      </w:r>
+      <w:r>
+        <w:t xml:space="preserve">dat als antwoord de bestandsnaam &amp; base64 </w:t>
       </w:r>
       <w:proofErr w:type="spellStart"/>
       <w:r>
@@ -408,15 +452,29 @@
       </w:r>
     </w:p>
     <w:p>
-      <w:r>
+      <w:pPr>
+        <w:rPr>
+          <w:color w:val="FFC000" w:themeColor="accent4"/>
+        </w:rPr>
+      </w:pPr>
+      <w:r>
+        <w:rPr>
+          <w:color w:val="FFC000" w:themeColor="accent4"/>
+        </w:rPr>
         <w:t xml:space="preserve">Optioneel: voeg een </w:t>
       </w:r>
       <w:proofErr w:type="spellStart"/>
       <w:r>
+        <w:rPr>
+          <w:color w:val="FFC000" w:themeColor="accent4"/>
+        </w:rPr>
         <w:t>endpoint</w:t>
       </w:r>
       <w:proofErr w:type="spellEnd"/>
       <w:r>
+        <w:rPr>
+          <w:color w:val="FFC000" w:themeColor="accent4"/>
+        </w:rPr>
         <w:t xml:space="preserve"> toe om access logs van het bestand te downloaden.</w:t>
       </w:r>
     </w:p>
@@ -544,23 +602,43 @@
       </w:r>
     </w:p>
     <w:p>
-      <w:r>
+      <w:pPr>
+        <w:rPr>
+          <w:color w:val="FFC000" w:themeColor="accent4"/>
+        </w:rPr>
+      </w:pPr>
+      <w:r>
+        <w:rPr>
+          <w:color w:val="FFC000" w:themeColor="accent4"/>
+        </w:rPr>
         <w:t xml:space="preserve">Schrijf een </w:t>
       </w:r>
       <w:proofErr w:type="spellStart"/>
       <w:r>
+        <w:rPr>
+          <w:color w:val="FFC000" w:themeColor="accent4"/>
+        </w:rPr>
         <w:t>frontend</w:t>
       </w:r>
       <w:proofErr w:type="spellEnd"/>
       <w:r>
+        <w:rPr>
+          <w:color w:val="FFC000" w:themeColor="accent4"/>
+        </w:rPr>
         <w:t xml:space="preserve"> web applicatie in een </w:t>
       </w:r>
       <w:proofErr w:type="spellStart"/>
       <w:r>
+        <w:rPr>
+          <w:color w:val="FFC000" w:themeColor="accent4"/>
+        </w:rPr>
         <w:t>framework</w:t>
       </w:r>
       <w:proofErr w:type="spellEnd"/>
       <w:r>
+        <w:rPr>
+          <w:color w:val="FFC000" w:themeColor="accent4"/>
+        </w:rPr>
         <w:t xml:space="preserve"> naar keuze om de interactie te voorzien met de web backend.</w:t>
       </w:r>
     </w:p>

</xml_diff>